<commit_message>
Changed table texture, updated docs
</commit_message>
<xml_diff>
--- a/Documentation/Game-Design-Document.docx
+++ b/Documentation/Game-Design-Document.docx
@@ -4005,22 +4005,10 @@
         </w:rPr>
       </w:pPr>
     </w:p>
-    <w:p>
-      <w:pPr>
-        <w:rPr>
-          <w:b/>
-          <w:bCs/>
-          <w:noProof/>
-        </w:rPr>
-      </w:pPr>
+    <w:bookmarkEnd w:id="3"/>
+    <w:p>
       <w:r>
         <w:lastRenderedPageBreak/>
-        <w:t>Acknowledgements</w:t>
-      </w:r>
-      <w:bookmarkEnd w:id="3"/>
-    </w:p>
-    <w:p>
-      <w:r>
         <w:t>We</w:t>
       </w:r>
       <w:r>
@@ -4123,23 +4111,130 @@
     <w:p>
       <w:pPr>
         <w:pStyle w:val="ReportGuidelines"/>
-        <w:numPr>
-          <w:ilvl w:val="0"/>
-          <w:numId w:val="13"/>
-        </w:numPr>
-      </w:pPr>
-      <w:r>
-        <w:t>Shopkeeper NPC</w:t>
-      </w:r>
-      <w:r>
-        <w:t xml:space="preserve"> schedules – </w:t>
-      </w:r>
-      <w:r>
-        <w:t xml:space="preserve">Each shop keeper has an assigned </w:t>
-      </w:r>
-      <w:r>
-        <w:t>stall which they will arrive to at 7am most morning. All shopkeepers have an assigned day off, so make sure to learn their schedules. Once 5pm hits, all shopkeepers will close their shops and head home.</w:t>
-      </w:r>
+        <w:ind w:left="720"/>
+      </w:pPr>
+      <w:bookmarkStart w:id="7" w:name="Day"/>
+      <w:r>
+        <w:pict w14:anchorId="32B0EE5F">
+          <v:shape id="_x0000_i1026" type="#_x0000_t75" style="width:204pt;height:133.8pt">
+            <v:imagedata r:id="rId12" o:title=""/>
+          </v:shape>
+        </w:pict>
+      </w:r>
+      <w:bookmarkEnd w:id="7"/>
+      <w:r>
+        <w:t xml:space="preserve">  </w:t>
+      </w:r>
+      <w:bookmarkStart w:id="8" w:name="Night"/>
+      <w:r>
+        <w:pict w14:anchorId="2E1B9D7C">
+          <v:shape id="_x0000_i1027" type="#_x0000_t75" style="width:202.8pt;height:133.8pt">
+            <v:imagedata r:id="rId13" o:title=""/>
+          </v:shape>
+        </w:pict>
+      </w:r>
+      <w:bookmarkEnd w:id="8"/>
+    </w:p>
+    <w:p>
+      <w:pPr>
+        <w:pStyle w:val="NoSpacing"/>
+        <w:rPr>
+          <w:sz w:val="18"/>
+          <w:szCs w:val="18"/>
+        </w:rPr>
+      </w:pPr>
+      <w:r>
+        <w:tab/>
+      </w:r>
+      <w:r>
+        <w:rPr>
+          <w:sz w:val="18"/>
+          <w:szCs w:val="18"/>
+        </w:rPr>
+        <w:t>(Fig 1</w:t>
+      </w:r>
+      <w:r>
+        <w:rPr>
+          <w:sz w:val="18"/>
+          <w:szCs w:val="18"/>
+        </w:rPr>
+        <w:t>.1</w:t>
+      </w:r>
+      <w:r>
+        <w:rPr>
+          <w:sz w:val="18"/>
+          <w:szCs w:val="18"/>
+        </w:rPr>
+        <w:t>)</w:t>
+      </w:r>
+      <w:r>
+        <w:rPr>
+          <w:sz w:val="18"/>
+          <w:szCs w:val="18"/>
+        </w:rPr>
+        <w:tab/>
+      </w:r>
+      <w:r>
+        <w:rPr>
+          <w:sz w:val="18"/>
+          <w:szCs w:val="18"/>
+        </w:rPr>
+        <w:tab/>
+      </w:r>
+      <w:r>
+        <w:rPr>
+          <w:sz w:val="18"/>
+          <w:szCs w:val="18"/>
+        </w:rPr>
+        <w:tab/>
+      </w:r>
+      <w:r>
+        <w:rPr>
+          <w:sz w:val="18"/>
+          <w:szCs w:val="18"/>
+        </w:rPr>
+        <w:tab/>
+      </w:r>
+      <w:r>
+        <w:rPr>
+          <w:sz w:val="18"/>
+          <w:szCs w:val="18"/>
+        </w:rPr>
+        <w:tab/>
+      </w:r>
+      <w:r>
+        <w:rPr>
+          <w:sz w:val="18"/>
+          <w:szCs w:val="18"/>
+        </w:rPr>
+        <w:tab/>
+      </w:r>
+      <w:r>
+        <w:rPr>
+          <w:sz w:val="18"/>
+          <w:szCs w:val="18"/>
+        </w:rPr>
+        <w:t xml:space="preserve">(Fig </w:t>
+      </w:r>
+      <w:r>
+        <w:rPr>
+          <w:sz w:val="18"/>
+          <w:szCs w:val="18"/>
+        </w:rPr>
+        <w:t>1.2</w:t>
+      </w:r>
+      <w:r>
+        <w:rPr>
+          <w:sz w:val="18"/>
+          <w:szCs w:val="18"/>
+        </w:rPr>
+        <w:t>)</w:t>
+      </w:r>
+    </w:p>
+    <w:p>
+      <w:pPr>
+        <w:pStyle w:val="NoSpacing"/>
+      </w:pPr>
     </w:p>
     <w:p>
       <w:pPr>
@@ -4150,11 +4245,92 @@
         </w:numPr>
       </w:pPr>
       <w:r>
-        <w:t xml:space="preserve">NPC schedules – </w:t>
-      </w:r>
-      <w:r>
-        <w:t>Each civilian will wake up at a randomly assigned time and spend their day walking around the village, entering shops and interacting with each other. No civilian likes hanging around at night, so once the world begins to go dark, all civilians will start making their way home.</w:t>
-      </w:r>
+        <w:t>Shopkeeper NPC</w:t>
+      </w:r>
+      <w:r>
+        <w:t xml:space="preserve"> schedules – </w:t>
+      </w:r>
+      <w:r>
+        <w:t xml:space="preserve">Each shop keeper has an assigned </w:t>
+      </w:r>
+      <w:r>
+        <w:t>stall which they will arrive to at 7am most morning. All shopkeepers have an assigned day off, so make sure to learn their schedules. Once 5pm hits, all shopkeepers will close their shops and head home.</w:t>
+      </w:r>
+    </w:p>
+    <w:p>
+      <w:pPr>
+        <w:pStyle w:val="ReportGuidelines"/>
+        <w:jc w:val="center"/>
+      </w:pPr>
+      <w:r>
+        <w:pict w14:anchorId="497F633F">
+          <v:shape id="_x0000_i1028" type="#_x0000_t75" style="width:231pt;height:161.4pt">
+            <v:imagedata r:id="rId14" o:title=""/>
+          </v:shape>
+        </w:pict>
+      </w:r>
+    </w:p>
+    <w:p>
+      <w:pPr>
+        <w:pStyle w:val="NoSpacing"/>
+        <w:rPr>
+          <w:sz w:val="18"/>
+          <w:szCs w:val="18"/>
+        </w:rPr>
+      </w:pPr>
+      <w:r>
+        <w:rPr>
+          <w:sz w:val="18"/>
+          <w:szCs w:val="18"/>
+        </w:rPr>
+        <w:tab/>
+      </w:r>
+      <w:r>
+        <w:rPr>
+          <w:sz w:val="18"/>
+          <w:szCs w:val="18"/>
+        </w:rPr>
+        <w:tab/>
+      </w:r>
+      <w:r>
+        <w:rPr>
+          <w:sz w:val="18"/>
+          <w:szCs w:val="18"/>
+        </w:rPr>
+        <w:tab/>
+      </w:r>
+      <w:r>
+        <w:rPr>
+          <w:sz w:val="18"/>
+          <w:szCs w:val="18"/>
+        </w:rPr>
+        <w:t xml:space="preserve">(Fig </w:t>
+      </w:r>
+      <w:r>
+        <w:rPr>
+          <w:sz w:val="18"/>
+          <w:szCs w:val="18"/>
+        </w:rPr>
+        <w:t>2.1</w:t>
+      </w:r>
+      <w:r>
+        <w:rPr>
+          <w:sz w:val="18"/>
+          <w:szCs w:val="18"/>
+        </w:rPr>
+        <w:t>)</w:t>
+      </w:r>
+    </w:p>
+    <w:p>
+      <w:pPr>
+        <w:pStyle w:val="NoSpacing"/>
+      </w:pPr>
+    </w:p>
+    <w:p>
+      <w:pPr>
+        <w:pStyle w:val="ReportGuidelines"/>
+        <w:jc w:val="center"/>
+      </w:pPr>
     </w:p>
     <w:p>
       <w:pPr>
@@ -4165,11 +4341,81 @@
         </w:numPr>
       </w:pPr>
       <w:r>
-        <w:t>NPC Movement – There are two distinct NPC behaviours. One is path following, an NPC will follow a previously created path. Once they reach the end of the path, they select a different path and find the closest point on the path to start at. The other behaviour is wandering, the NPC will walk around the area with no end goal</w:t>
-      </w:r>
-      <w:r>
-        <w:t>.</w:t>
-      </w:r>
+        <w:t xml:space="preserve">NPC schedules – </w:t>
+      </w:r>
+      <w:r>
+        <w:t>Each civilian will wake up at a randomly assigned time and spend their day walking around the village, entering shops and interacting with each other. No civilian likes hanging around at night, so once the world begins to go dark, all civilians will start making their way home.</w:t>
+      </w:r>
+    </w:p>
+    <w:p>
+      <w:pPr>
+        <w:pStyle w:val="ReportGuidelines"/>
+        <w:jc w:val="center"/>
+      </w:pPr>
+      <w:r>
+        <w:pict w14:anchorId="3869B545">
+          <v:shape id="_x0000_i1029" type="#_x0000_t75" style="width:247.2pt;height:161.4pt">
+            <v:imagedata r:id="rId15" o:title=""/>
+          </v:shape>
+        </w:pict>
+      </w:r>
+    </w:p>
+    <w:p>
+      <w:pPr>
+        <w:pStyle w:val="NoSpacing"/>
+        <w:rPr>
+          <w:sz w:val="18"/>
+          <w:szCs w:val="18"/>
+        </w:rPr>
+      </w:pPr>
+      <w:r>
+        <w:rPr>
+          <w:sz w:val="18"/>
+          <w:szCs w:val="18"/>
+        </w:rPr>
+        <w:tab/>
+      </w:r>
+      <w:r>
+        <w:rPr>
+          <w:sz w:val="18"/>
+          <w:szCs w:val="18"/>
+        </w:rPr>
+        <w:tab/>
+      </w:r>
+      <w:r>
+        <w:rPr>
+          <w:sz w:val="18"/>
+          <w:szCs w:val="18"/>
+        </w:rPr>
+        <w:tab/>
+      </w:r>
+      <w:r>
+        <w:rPr>
+          <w:sz w:val="18"/>
+          <w:szCs w:val="18"/>
+        </w:rPr>
+        <w:t xml:space="preserve">(Fig </w:t>
+      </w:r>
+      <w:r>
+        <w:rPr>
+          <w:sz w:val="18"/>
+          <w:szCs w:val="18"/>
+        </w:rPr>
+        <w:t>3.1</w:t>
+      </w:r>
+      <w:r>
+        <w:rPr>
+          <w:sz w:val="18"/>
+          <w:szCs w:val="18"/>
+        </w:rPr>
+        <w:t>)</w:t>
+      </w:r>
+    </w:p>
+    <w:p>
+      <w:pPr>
+        <w:pStyle w:val="ReportGuidelines"/>
+        <w:jc w:val="center"/>
+      </w:pPr>
     </w:p>
     <w:p>
       <w:pPr>
@@ -4180,11 +4426,87 @@
         </w:numPr>
       </w:pPr>
       <w:r>
-        <w:t>Sleeping mechanic</w:t>
-      </w:r>
-      <w:r>
-        <w:t xml:space="preserve"> – Farming is a tiring but rewarding job. Once night time come, you begin to feel tired, and must head to bed to replenish your energy. Otherwise, you will pass out and a kind civilian will take you to your house, where you will wake up in the morning.</w:t>
-      </w:r>
+        <w:t>NPC Movement – There are two distinct NPC behaviours. One is path following, an NPC will follow a previously created path. Once they reach the end of the path, they select a different path and find the closest point on the path to start at. The other behaviour is wandering, the NPC will walk around the area with no end goal</w:t>
+      </w:r>
+      <w:r>
+        <w:t>.</w:t>
+      </w:r>
+    </w:p>
+    <w:p>
+      <w:pPr>
+        <w:pStyle w:val="ReportGuidelines"/>
+        <w:jc w:val="center"/>
+        <w:rPr>
+          <w:noProof/>
+        </w:rPr>
+      </w:pPr>
+      <w:r>
+        <w:rPr>
+          <w:noProof/>
+        </w:rPr>
+        <w:pict w14:anchorId="3E4BAFCF">
+          <v:shape id="Picture 1" o:spid="_x0000_i1030" type="#_x0000_t75" style="width:249.6pt;height:159.6pt;visibility:visible;mso-wrap-style:square">
+            <v:imagedata r:id="rId16" o:title=""/>
+          </v:shape>
+        </w:pict>
+      </w:r>
+    </w:p>
+    <w:p>
+      <w:pPr>
+        <w:pStyle w:val="NoSpacing"/>
+        <w:rPr>
+          <w:sz w:val="18"/>
+          <w:szCs w:val="18"/>
+        </w:rPr>
+      </w:pPr>
+      <w:r>
+        <w:rPr>
+          <w:sz w:val="18"/>
+          <w:szCs w:val="18"/>
+        </w:rPr>
+        <w:tab/>
+      </w:r>
+      <w:r>
+        <w:rPr>
+          <w:sz w:val="18"/>
+          <w:szCs w:val="18"/>
+        </w:rPr>
+        <w:tab/>
+      </w:r>
+      <w:r>
+        <w:rPr>
+          <w:sz w:val="18"/>
+          <w:szCs w:val="18"/>
+        </w:rPr>
+        <w:tab/>
+      </w:r>
+      <w:r>
+        <w:rPr>
+          <w:sz w:val="18"/>
+          <w:szCs w:val="18"/>
+        </w:rPr>
+        <w:t xml:space="preserve">(Fig </w:t>
+      </w:r>
+      <w:r>
+        <w:rPr>
+          <w:sz w:val="18"/>
+          <w:szCs w:val="18"/>
+        </w:rPr>
+        <w:t>4.1</w:t>
+      </w:r>
+      <w:r>
+        <w:rPr>
+          <w:sz w:val="18"/>
+          <w:szCs w:val="18"/>
+        </w:rPr>
+        <w:t>)</w:t>
+      </w:r>
+    </w:p>
+    <w:p>
+      <w:pPr>
+        <w:pStyle w:val="ReportGuidelines"/>
+        <w:jc w:val="center"/>
+      </w:pPr>
     </w:p>
     <w:p>
       <w:pPr>
@@ -4195,16 +4517,10 @@
         </w:numPr>
       </w:pPr>
       <w:r>
-        <w:t xml:space="preserve">Vehicles – </w:t>
-      </w:r>
-      <w:r>
-        <w:t>The village is a small but beautiful area which attracts a lot of visitors. Cars often drive through the town</w:t>
-      </w:r>
-      <w:r>
-        <w:t>, obeying the traffic light system,</w:t>
-      </w:r>
-      <w:r>
-        <w:t xml:space="preserve"> and often will take use of the offered parking to explore the village.</w:t>
+        <w:t>Sleeping mechanic</w:t>
+      </w:r>
+      <w:r>
+        <w:t xml:space="preserve"> – Farming is a tiring but rewarding job. Once night time come, you begin to feel tired, and must head to bed to replenish your energy. Otherwise, you will pass out and a kind civilian will take you to your house, where you will wake up in the morning.</w:t>
       </w:r>
     </w:p>
     <w:p>
@@ -4216,6 +4532,28 @@
         </w:numPr>
       </w:pPr>
       <w:r>
+        <w:lastRenderedPageBreak/>
+        <w:t xml:space="preserve">Vehicles – </w:t>
+      </w:r>
+      <w:r>
+        <w:t>The village is a small but beautiful area which attracts a lot of visitors. Cars often drive through the town</w:t>
+      </w:r>
+      <w:r>
+        <w:t>, obeying the traffic light system,</w:t>
+      </w:r>
+      <w:r>
+        <w:t xml:space="preserve"> and often will take use of the offered parking to explore the village.</w:t>
+      </w:r>
+    </w:p>
+    <w:p>
+      <w:pPr>
+        <w:pStyle w:val="ReportGuidelines"/>
+        <w:numPr>
+          <w:ilvl w:val="0"/>
+          <w:numId w:val="13"/>
+        </w:numPr>
+      </w:pPr>
+      <w:r>
         <w:t>Inventory System – Life is difficult for a farmer without a backpack. So take use of your 3 available pocket spaces to minimise the amount of trips you need to take.</w:t>
       </w:r>
     </w:p>
@@ -4223,18 +4561,18 @@
       <w:pPr>
         <w:pStyle w:val="Heading2"/>
       </w:pPr>
-      <w:bookmarkStart w:id="7" w:name="_Level_Editor"/>
-      <w:bookmarkStart w:id="8" w:name="_Toc54713979"/>
-      <w:bookmarkStart w:id="9" w:name="_Toc132656965"/>
-      <w:bookmarkEnd w:id="7"/>
+      <w:bookmarkStart w:id="9" w:name="_Level_Editor"/>
+      <w:bookmarkStart w:id="10" w:name="_Toc54713979"/>
+      <w:bookmarkStart w:id="11" w:name="_Toc132656965"/>
+      <w:bookmarkEnd w:id="9"/>
       <w:r>
         <w:t xml:space="preserve">Level </w:t>
       </w:r>
       <w:r>
         <w:t>Editor</w:t>
       </w:r>
-      <w:bookmarkEnd w:id="8"/>
-      <w:bookmarkEnd w:id="9"/>
+      <w:bookmarkEnd w:id="10"/>
+      <w:bookmarkEnd w:id="11"/>
     </w:p>
     <w:p>
       <w:pPr>
@@ -4245,11 +4583,7 @@
         </w:numPr>
       </w:pPr>
       <w:r>
-        <w:t xml:space="preserve">Object Placing – With the Level Editor, you can choose out of the list of given objects and place them around the world. The world is your oyster, if you are a fan of a more </w:t>
-      </w:r>
-      <w:r>
-        <w:lastRenderedPageBreak/>
-        <w:t>green world, select one of the 3 available types of trees and decorate your area to your desires. If you desire to have neighbours on your farmland, select an NPC house and place it wherever you please.</w:t>
+        <w:t>Object Placing – With the Level Editor, you can choose out of the list of given objects and place them around the world. The world is your oyster, if you are a fan of a more green world, select one of the 3 available types of trees and decorate your area to your desires. If you desire to have neighbours on your farmland, select an NPC house and place it wherever you please.</w:t>
       </w:r>
     </w:p>
     <w:p>
@@ -4292,11 +4626,11 @@
       <w:pPr>
         <w:pStyle w:val="Heading2"/>
       </w:pPr>
-      <w:bookmarkStart w:id="10" w:name="_Toc132656966"/>
+      <w:bookmarkStart w:id="12" w:name="_Toc132656966"/>
       <w:r>
         <w:t>Gameplay</w:t>
       </w:r>
-      <w:bookmarkEnd w:id="10"/>
+      <w:bookmarkEnd w:id="12"/>
     </w:p>
     <w:p>
       <w:pPr>
@@ -4317,15 +4651,7 @@
         </w:numPr>
       </w:pPr>
       <w:r>
-        <w:t xml:space="preserve">Plant Types – You will start off with one of each seed types. Each seeds grows </w:t>
-      </w:r>
-      <w:proofErr w:type="spellStart"/>
-      <w:r>
-        <w:t>it’s</w:t>
-      </w:r>
-      <w:proofErr w:type="spellEnd"/>
-      <w:r>
-        <w:t xml:space="preserve"> own, different produce. </w:t>
+        <w:t xml:space="preserve">Plant Types – You will start off with one of each seed types. Each seeds grows it’s own, different produce. </w:t>
       </w:r>
       <w:r>
         <w:t>Take note of which seeds seem to be cheaper to grow.</w:t>
@@ -4390,7 +4716,11 @@
         </w:numPr>
       </w:pPr>
       <w:r>
-        <w:t>Grass Collecting – Plant fibres may be of no use to you, but someone out there thrives off of the grass you sell. Instead of destroying the grass on your farm by placing farming fields, consider taking some time to collect them and sell them for an extra bit of money.</w:t>
+        <w:t xml:space="preserve">Grass Collecting – Plant fibres may be of no use to you, but someone out there thrives off of the grass you sell. Instead of destroying the grass on your farm by placing </w:t>
+      </w:r>
+      <w:r>
+        <w:lastRenderedPageBreak/>
+        <w:t>farming fields, consider taking some time to collect them and sell them for an extra bit of money.</w:t>
       </w:r>
     </w:p>
     <w:p>
@@ -4415,22 +4745,22 @@
       <w:r>
         <w:br w:type="page"/>
       </w:r>
-      <w:bookmarkStart w:id="11" w:name="_Toc132656967"/>
+      <w:bookmarkStart w:id="13" w:name="_Toc132656967"/>
       <w:r>
         <w:lastRenderedPageBreak/>
         <w:t>The Game World</w:t>
       </w:r>
-      <w:bookmarkEnd w:id="11"/>
+      <w:bookmarkEnd w:id="13"/>
     </w:p>
     <w:p>
       <w:pPr>
         <w:pStyle w:val="Heading2"/>
       </w:pPr>
-      <w:bookmarkStart w:id="12" w:name="_Toc132656968"/>
+      <w:bookmarkStart w:id="14" w:name="_Toc132656968"/>
       <w:r>
         <w:t>Overview</w:t>
       </w:r>
-      <w:bookmarkEnd w:id="12"/>
+      <w:bookmarkEnd w:id="14"/>
     </w:p>
     <w:p>
       <w:r>
@@ -4448,294 +4778,642 @@
     </w:p>
     <w:p>
       <w:pPr>
+        <w:pStyle w:val="NoSpacing"/>
+        <w:rPr>
+          <w:noProof/>
+        </w:rPr>
+      </w:pPr>
+      <w:r>
+        <w:rPr>
+          <w:noProof/>
+        </w:rPr>
+        <w:pict w14:anchorId="72F79778">
+          <v:shape id="_x0000_i1031" type="#_x0000_t75" style="width:216.6pt;height:157.2pt;visibility:visible;mso-wrap-style:square">
+            <v:imagedata r:id="rId17" o:title=""/>
+          </v:shape>
+        </w:pict>
+      </w:r>
+      <w:r>
+        <w:rPr>
+          <w:noProof/>
+        </w:rPr>
+        <w:t xml:space="preserve">   </w:t>
+      </w:r>
+      <w:r>
+        <w:rPr>
+          <w:noProof/>
+        </w:rPr>
+        <w:pict w14:anchorId="579ACC93">
+          <v:shape id="_x0000_i1032" type="#_x0000_t75" style="width:224.4pt;height:157.2pt;visibility:visible;mso-wrap-style:square">
+            <v:imagedata r:id="rId18" o:title=""/>
+          </v:shape>
+        </w:pict>
+      </w:r>
+    </w:p>
+    <w:p>
+      <w:pPr>
+        <w:pStyle w:val="NoSpacing"/>
+        <w:rPr>
+          <w:sz w:val="18"/>
+          <w:szCs w:val="18"/>
+        </w:rPr>
+      </w:pPr>
+      <w:r>
+        <w:rPr>
+          <w:noProof/>
+          <w:sz w:val="18"/>
+          <w:szCs w:val="18"/>
+        </w:rPr>
+        <w:t>(Fig 16.1)</w:t>
+      </w:r>
+      <w:r>
+        <w:rPr>
+          <w:noProof/>
+          <w:sz w:val="18"/>
+          <w:szCs w:val="18"/>
+        </w:rPr>
+        <w:tab/>
+      </w:r>
+      <w:r>
+        <w:rPr>
+          <w:noProof/>
+          <w:sz w:val="18"/>
+          <w:szCs w:val="18"/>
+        </w:rPr>
+        <w:tab/>
+      </w:r>
+      <w:r>
+        <w:rPr>
+          <w:noProof/>
+          <w:sz w:val="18"/>
+          <w:szCs w:val="18"/>
+        </w:rPr>
+        <w:tab/>
+      </w:r>
+      <w:r>
+        <w:rPr>
+          <w:noProof/>
+          <w:sz w:val="18"/>
+          <w:szCs w:val="18"/>
+        </w:rPr>
+        <w:tab/>
+      </w:r>
+      <w:r>
+        <w:rPr>
+          <w:noProof/>
+          <w:sz w:val="18"/>
+          <w:szCs w:val="18"/>
+        </w:rPr>
+        <w:tab/>
+        <w:t xml:space="preserve">   </w:t>
+      </w:r>
+      <w:r>
+        <w:rPr>
+          <w:noProof/>
+          <w:sz w:val="18"/>
+          <w:szCs w:val="18"/>
+        </w:rPr>
+        <w:t>(Fig 16.</w:t>
+      </w:r>
+      <w:r>
+        <w:rPr>
+          <w:noProof/>
+          <w:sz w:val="18"/>
+          <w:szCs w:val="18"/>
+        </w:rPr>
+        <w:t>2</w:t>
+      </w:r>
+      <w:r>
+        <w:rPr>
+          <w:noProof/>
+          <w:sz w:val="18"/>
+          <w:szCs w:val="18"/>
+        </w:rPr>
+        <w:t>)</w:t>
+      </w:r>
+    </w:p>
+    <w:p>
+      <w:pPr>
+        <w:pStyle w:val="NoSpacing"/>
+        <w:rPr>
+          <w:noProof/>
+          <w:sz w:val="18"/>
+          <w:szCs w:val="18"/>
+        </w:rPr>
+      </w:pPr>
+      <w:r>
+        <w:rPr>
+          <w:noProof/>
+          <w:sz w:val="18"/>
+          <w:szCs w:val="18"/>
+        </w:rPr>
+        <w:pict w14:anchorId="572FFA69">
+          <v:shape id="_x0000_i1033" type="#_x0000_t75" style="width:216.6pt;height:140.4pt;visibility:visible;mso-wrap-style:square">
+            <v:imagedata r:id="rId19" o:title=""/>
+          </v:shape>
+        </w:pict>
+      </w:r>
+      <w:r>
+        <w:rPr>
+          <w:noProof/>
+          <w:sz w:val="18"/>
+          <w:szCs w:val="18"/>
+        </w:rPr>
+        <w:t xml:space="preserve">   </w:t>
+      </w:r>
+      <w:r>
+        <w:rPr>
+          <w:noProof/>
+          <w:sz w:val="18"/>
+          <w:szCs w:val="18"/>
+        </w:rPr>
+        <w:pict w14:anchorId="61E8CD29">
+          <v:shape id="_x0000_i1034" type="#_x0000_t75" style="width:225pt;height:144.6pt;visibility:visible;mso-wrap-style:square">
+            <v:imagedata r:id="rId20" o:title=""/>
+          </v:shape>
+        </w:pict>
+      </w:r>
+    </w:p>
+    <w:p>
+      <w:pPr>
+        <w:pStyle w:val="NoSpacing"/>
+        <w:rPr>
+          <w:sz w:val="18"/>
+          <w:szCs w:val="18"/>
+        </w:rPr>
+      </w:pPr>
+      <w:r>
+        <w:rPr>
+          <w:noProof/>
+          <w:sz w:val="18"/>
+          <w:szCs w:val="18"/>
+        </w:rPr>
+        <w:t>(Fig 16.</w:t>
+      </w:r>
+      <w:r>
+        <w:rPr>
+          <w:noProof/>
+          <w:sz w:val="18"/>
+          <w:szCs w:val="18"/>
+        </w:rPr>
+        <w:t>3</w:t>
+      </w:r>
+      <w:r>
+        <w:rPr>
+          <w:noProof/>
+          <w:sz w:val="18"/>
+          <w:szCs w:val="18"/>
+        </w:rPr>
+        <w:t>)</w:t>
+      </w:r>
+      <w:r>
+        <w:rPr>
+          <w:noProof/>
+          <w:sz w:val="18"/>
+          <w:szCs w:val="18"/>
+        </w:rPr>
+        <w:tab/>
+      </w:r>
+      <w:r>
+        <w:rPr>
+          <w:noProof/>
+          <w:sz w:val="18"/>
+          <w:szCs w:val="18"/>
+        </w:rPr>
+        <w:tab/>
+      </w:r>
+      <w:r>
+        <w:rPr>
+          <w:noProof/>
+          <w:sz w:val="18"/>
+          <w:szCs w:val="18"/>
+        </w:rPr>
+        <w:tab/>
+      </w:r>
+      <w:r>
+        <w:rPr>
+          <w:noProof/>
+          <w:sz w:val="18"/>
+          <w:szCs w:val="18"/>
+        </w:rPr>
+        <w:tab/>
+      </w:r>
+      <w:r>
+        <w:rPr>
+          <w:noProof/>
+          <w:sz w:val="18"/>
+          <w:szCs w:val="18"/>
+        </w:rPr>
+        <w:tab/>
+        <w:t xml:space="preserve">   </w:t>
+      </w:r>
+      <w:r>
+        <w:rPr>
+          <w:noProof/>
+          <w:sz w:val="18"/>
+          <w:szCs w:val="18"/>
+        </w:rPr>
+        <w:t>(Fig 16.</w:t>
+      </w:r>
+      <w:r>
+        <w:rPr>
+          <w:noProof/>
+          <w:sz w:val="18"/>
+          <w:szCs w:val="18"/>
+        </w:rPr>
+        <w:t>4</w:t>
+      </w:r>
+      <w:r>
+        <w:rPr>
+          <w:noProof/>
+          <w:sz w:val="18"/>
+          <w:szCs w:val="18"/>
+        </w:rPr>
+        <w:t>)</w:t>
+      </w:r>
+    </w:p>
+    <w:p>
+      <w:pPr>
+        <w:pStyle w:val="NoSpacing"/>
+        <w:rPr>
+          <w:sz w:val="18"/>
+          <w:szCs w:val="18"/>
+        </w:rPr>
+      </w:pPr>
+    </w:p>
+    <w:p>
+      <w:pPr>
+        <w:pStyle w:val="Heading3"/>
+      </w:pPr>
+      <w:bookmarkStart w:id="15" w:name="_Toc132656969"/>
+      <w:r>
+        <w:t>Key Locations</w:t>
+      </w:r>
+      <w:bookmarkEnd w:id="15"/>
+    </w:p>
+    <w:p>
+      <w:pPr>
         <w:pStyle w:val="ReportGuidelines"/>
       </w:pPr>
+      <w:r>
+        <w:t xml:space="preserve">The world is split into </w:t>
+      </w:r>
+      <w:r>
+        <w:t>three</w:t>
+      </w:r>
+      <w:r>
+        <w:t xml:space="preserve"> sections, the player’s farm, where they will spend most of their time farming,</w:t>
+      </w:r>
+      <w:r>
+        <w:t xml:space="preserve"> the NPC estate</w:t>
+      </w:r>
+      <w:r>
+        <w:t>, where all of the NPC civilians and shopkeepers live</w:t>
+      </w:r>
+      <w:r>
+        <w:t>,</w:t>
+      </w:r>
+      <w:r>
+        <w:t xml:space="preserve"> and the town, where the NPC houses and shop stalls are located.</w:t>
+      </w:r>
+      <w:r>
+        <w:t xml:space="preserve"> There is also a smaller area, the player house, which </w:t>
+      </w:r>
+      <w:r>
+        <w:t>you</w:t>
+      </w:r>
+      <w:r>
+        <w:t xml:space="preserve"> can access through the teleporte</w:t>
+      </w:r>
+      <w:r>
+        <w:t>r</w:t>
+      </w:r>
+      <w:r>
+        <w:t xml:space="preserve"> in front of the house.</w:t>
+      </w:r>
     </w:p>
     <w:p>
       <w:pPr>
         <w:pStyle w:val="Heading3"/>
       </w:pPr>
-      <w:bookmarkStart w:id="13" w:name="_Toc132656969"/>
-      <w:r>
-        <w:t>Key Locations</w:t>
-      </w:r>
-      <w:bookmarkEnd w:id="13"/>
+      <w:bookmarkStart w:id="16" w:name="_Toc132656970"/>
+      <w:r>
+        <w:t>Travel</w:t>
+      </w:r>
+      <w:bookmarkEnd w:id="16"/>
     </w:p>
     <w:p>
       <w:pPr>
         <w:pStyle w:val="ReportGuidelines"/>
       </w:pPr>
       <w:r>
-        <w:t xml:space="preserve">The world is split into </w:t>
+        <w:t>There are two forms of travel. The first is by using the joystick to walk slowly around the area. The other being the teleporter tha</w:t>
+      </w:r>
+      <w:r>
+        <w:t xml:space="preserve">t the player </w:t>
+      </w:r>
+      <w:r>
+        <w:t xml:space="preserve">can use with </w:t>
+      </w:r>
+      <w:r>
+        <w:t>the</w:t>
+      </w:r>
+      <w:r>
+        <w:t xml:space="preserve"> select button to quickly get from one area to another.</w:t>
+      </w:r>
+    </w:p>
+    <w:p>
+      <w:pPr>
+        <w:pStyle w:val="Heading3"/>
+      </w:pPr>
+      <w:bookmarkStart w:id="17" w:name="_Toc132656971"/>
+      <w:r>
+        <w:t>Scale</w:t>
+      </w:r>
+      <w:bookmarkEnd w:id="17"/>
+    </w:p>
+    <w:p>
+      <w:pPr>
+        <w:pStyle w:val="ReportGuidelines"/>
+      </w:pPr>
+      <w:r>
+        <w:t>Everything in the world is within walking distance. The scale of the world and the objects was set to mimic the size of them in the real world.</w:t>
+      </w:r>
+    </w:p>
+    <w:p>
+      <w:pPr>
+        <w:pStyle w:val="Heading3"/>
+      </w:pPr>
+      <w:bookmarkStart w:id="18" w:name="_Toc132656972"/>
+      <w:r>
+        <w:lastRenderedPageBreak/>
+        <w:t>Objects</w:t>
+      </w:r>
+      <w:bookmarkEnd w:id="18"/>
+    </w:p>
+    <w:p>
+      <w:pPr>
+        <w:pStyle w:val="ReportGuidelines"/>
+      </w:pPr>
+      <w:r>
+        <w:t xml:space="preserve">Gardening utensils are given to </w:t>
+      </w:r>
+      <w:r>
+        <w:t>the player</w:t>
+      </w:r>
+      <w:r>
+        <w:t xml:space="preserve"> at the start of the game. These utensils include a hoe</w:t>
+      </w:r>
+      <w:r>
+        <w:t>, axe</w:t>
+      </w:r>
+      <w:r>
+        <w:t xml:space="preserve"> and watering can. They are the </w:t>
       </w:r>
       <w:r>
         <w:t>three</w:t>
       </w:r>
       <w:r>
-        <w:t xml:space="preserve"> sections, the player’s farm, where they will spend most of their time farming,</w:t>
-      </w:r>
-      <w:r>
-        <w:t xml:space="preserve"> the NPC estate</w:t>
-      </w:r>
-      <w:r>
-        <w:t>, where all of the NPC civilians and shopkeepers live</w:t>
-      </w:r>
-      <w:r>
-        <w:t>,</w:t>
-      </w:r>
-      <w:r>
-        <w:t xml:space="preserve"> and the town, where the NPC houses and shop stalls are located.</w:t>
-      </w:r>
-      <w:r>
-        <w:t xml:space="preserve"> There is also a smaller area, the player house, which </w:t>
-      </w:r>
-      <w:r>
-        <w:t>you</w:t>
-      </w:r>
-      <w:r>
-        <w:t xml:space="preserve"> can access through the teleporte</w:t>
-      </w:r>
-      <w:r>
-        <w:t>r</w:t>
-      </w:r>
-      <w:r>
-        <w:t xml:space="preserve"> in front of the house.</w:t>
+        <w:t xml:space="preserve"> main tools of the </w:t>
+      </w:r>
+      <w:r>
+        <w:t>game,</w:t>
+      </w:r>
+      <w:r>
+        <w:t xml:space="preserve"> and the game cannot be played without them.</w:t>
+      </w:r>
+      <w:r>
+        <w:t xml:space="preserve"> The hoe is used for creating planting field, the axe is used to get rid of trees that are in </w:t>
+      </w:r>
+      <w:r>
+        <w:t>the player’s</w:t>
+      </w:r>
+      <w:r>
+        <w:t xml:space="preserve"> way, and the watering can is used to water the plants to let them progress to the next growth stage.</w:t>
+      </w:r>
+    </w:p>
+    <w:p>
+      <w:pPr>
+        <w:pStyle w:val="ReportGuidelines"/>
+        <w:jc w:val="center"/>
+        <w:rPr>
+          <w:noProof/>
+        </w:rPr>
+      </w:pPr>
+      <w:r>
+        <w:rPr>
+          <w:noProof/>
+        </w:rPr>
+        <w:pict w14:anchorId="2072A9B5">
+          <v:shape id="_x0000_i1035" type="#_x0000_t75" style="width:4in;height:156pt;visibility:visible;mso-wrap-style:square">
+            <v:imagedata r:id="rId21" o:title=""/>
+          </v:shape>
+        </w:pict>
+      </w:r>
+    </w:p>
+    <w:p>
+      <w:pPr>
+        <w:pStyle w:val="NoSpacing"/>
+        <w:ind w:left="720" w:firstLine="720"/>
+        <w:rPr>
+          <w:sz w:val="18"/>
+          <w:szCs w:val="18"/>
+        </w:rPr>
+      </w:pPr>
+      <w:r>
+        <w:rPr>
+          <w:noProof/>
+          <w:sz w:val="18"/>
+          <w:szCs w:val="18"/>
+        </w:rPr>
+        <w:t>(Fig 16.</w:t>
+      </w:r>
+      <w:r>
+        <w:rPr>
+          <w:noProof/>
+          <w:sz w:val="18"/>
+          <w:szCs w:val="18"/>
+        </w:rPr>
+        <w:t>5)</w:t>
       </w:r>
     </w:p>
     <w:p>
       <w:pPr>
         <w:pStyle w:val="Heading3"/>
       </w:pPr>
-      <w:bookmarkStart w:id="14" w:name="_Toc132656970"/>
-      <w:r>
-        <w:t>Travel</w:t>
-      </w:r>
-      <w:bookmarkEnd w:id="14"/>
+      <w:bookmarkStart w:id="19" w:name="_Toc132656973"/>
+      <w:r>
+        <w:t>Weather</w:t>
+      </w:r>
+      <w:bookmarkEnd w:id="19"/>
     </w:p>
     <w:p>
       <w:pPr>
         <w:pStyle w:val="ReportGuidelines"/>
       </w:pPr>
       <w:r>
-        <w:t>There are two forms of travel. The first is by using the joystick to walk slowly around the area. The other being the teleporter tha</w:t>
-      </w:r>
-      <w:r>
-        <w:t xml:space="preserve">t the player </w:t>
-      </w:r>
-      <w:r>
-        <w:t xml:space="preserve">can use with </w:t>
-      </w:r>
-      <w:r>
-        <w:t>the</w:t>
-      </w:r>
-      <w:r>
-        <w:t xml:space="preserve"> select button to quickly get from one area to another.</w:t>
+        <w:t xml:space="preserve">The game weather </w:t>
+      </w:r>
+      <w:r>
+        <w:t xml:space="preserve">is </w:t>
+      </w:r>
+      <w:r>
+        <w:t xml:space="preserve">always </w:t>
+      </w:r>
+      <w:r>
+        <w:t>sunny,</w:t>
+      </w:r>
+      <w:r>
+        <w:t xml:space="preserve"> and the game world </w:t>
+      </w:r>
+      <w:r>
+        <w:t>is</w:t>
+      </w:r>
+      <w:r>
+        <w:t xml:space="preserve"> always bright during </w:t>
+      </w:r>
+      <w:r>
+        <w:t xml:space="preserve">the </w:t>
+      </w:r>
+      <w:r>
+        <w:t>daytime</w:t>
+      </w:r>
+      <w:r>
+        <w:t xml:space="preserve">. </w:t>
+      </w:r>
+      <w:r>
+        <w:t>Night-time</w:t>
+      </w:r>
+      <w:r>
+        <w:t xml:space="preserve"> weather </w:t>
+      </w:r>
+      <w:r>
+        <w:t>is</w:t>
+      </w:r>
+      <w:r>
+        <w:t xml:space="preserve"> clear but dark.</w:t>
       </w:r>
     </w:p>
     <w:p>
       <w:pPr>
         <w:pStyle w:val="Heading3"/>
       </w:pPr>
-      <w:bookmarkStart w:id="15" w:name="_Toc132656971"/>
-      <w:r>
-        <w:t>Scale</w:t>
-      </w:r>
-      <w:bookmarkEnd w:id="15"/>
+      <w:bookmarkStart w:id="20" w:name="_Toc132656974"/>
+      <w:r>
+        <w:t>Day and Night</w:t>
+      </w:r>
+      <w:bookmarkEnd w:id="20"/>
+    </w:p>
+    <w:p>
+      <w:r>
+        <w:t xml:space="preserve">The majority of the game </w:t>
+      </w:r>
+      <w:r>
+        <w:t>takes place</w:t>
+      </w:r>
+      <w:r>
+        <w:t xml:space="preserve"> during the day cycle, once </w:t>
+      </w:r>
+      <w:r>
+        <w:t>night-time</w:t>
+      </w:r>
+      <w:r>
+        <w:t xml:space="preserve"> comes</w:t>
+      </w:r>
+      <w:r>
+        <w:t xml:space="preserve"> (See </w:t>
+      </w:r>
+      <w:hyperlink w:anchor="Night" w:history="1">
+        <w:r>
+          <w:rPr>
+            <w:rStyle w:val="Hyperlink"/>
+          </w:rPr>
+          <w:t>Fig 1.2</w:t>
+        </w:r>
+      </w:hyperlink>
+      <w:r>
+        <w:t>)</w:t>
+      </w:r>
+      <w:r>
+        <w:t xml:space="preserve">, </w:t>
+      </w:r>
+      <w:r>
+        <w:t>the player has</w:t>
+      </w:r>
+      <w:r>
+        <w:t xml:space="preserve"> to finish up </w:t>
+      </w:r>
+      <w:r>
+        <w:t>their</w:t>
+      </w:r>
+      <w:r>
+        <w:t xml:space="preserve"> work in order to make it to bed by midnight. The sun can be seen moving across the screen</w:t>
+      </w:r>
+      <w:r>
+        <w:t xml:space="preserve"> (See </w:t>
+      </w:r>
+      <w:hyperlink w:anchor="Day" w:history="1">
+        <w:r>
+          <w:rPr>
+            <w:rStyle w:val="Hyperlink"/>
+          </w:rPr>
+          <w:t>Fig 1.1</w:t>
+        </w:r>
+      </w:hyperlink>
+      <w:r>
+        <w:t xml:space="preserve"> and </w:t>
+      </w:r>
+      <w:hyperlink w:anchor="Night" w:history="1">
+        <w:r>
+          <w:rPr>
+            <w:rStyle w:val="Hyperlink"/>
+          </w:rPr>
+          <w:t>Fig 1.2</w:t>
+        </w:r>
+      </w:hyperlink>
+      <w:r>
+        <w:t>)</w:t>
+      </w:r>
+      <w:r>
+        <w:t xml:space="preserve">, at 6pm the sun </w:t>
+      </w:r>
+      <w:bookmarkStart w:id="21" w:name="_Int_GqdMQoE0"/>
+      <w:r>
+        <w:t>sets</w:t>
+      </w:r>
+      <w:bookmarkEnd w:id="21"/>
+      <w:r>
+        <w:t xml:space="preserve"> and the world turns darker, starting the night cycle.</w:t>
+      </w:r>
+    </w:p>
+    <w:p>
+      <w:pPr>
+        <w:pStyle w:val="Heading3"/>
+      </w:pPr>
+      <w:bookmarkStart w:id="22" w:name="_Toc132656975"/>
+      <w:r>
+        <w:t>Time</w:t>
+      </w:r>
+      <w:bookmarkEnd w:id="22"/>
     </w:p>
     <w:p>
       <w:pPr>
         <w:pStyle w:val="ReportGuidelines"/>
       </w:pPr>
       <w:r>
-        <w:t>Everything in the world is within walking distance. The scale of the world and the objects was set to mimic the size of them in the real world.</w:t>
-      </w:r>
-    </w:p>
-    <w:p>
-      <w:pPr>
-        <w:pStyle w:val="Heading3"/>
-      </w:pPr>
-      <w:bookmarkStart w:id="16" w:name="_Toc132656972"/>
-      <w:r>
-        <w:t>Objects</w:t>
-      </w:r>
-      <w:bookmarkEnd w:id="16"/>
+        <w:t>The game starts off at</w:t>
+      </w:r>
+      <w:r>
+        <w:t xml:space="preserve"> 4</w:t>
+      </w:r>
+      <w:r>
+        <w:t xml:space="preserve">am, 10 seconds of in-game town is equal to 1 second in real time. </w:t>
+      </w:r>
     </w:p>
     <w:p>
       <w:pPr>
         <w:pStyle w:val="ReportGuidelines"/>
       </w:pPr>
-      <w:r>
-        <w:t xml:space="preserve">Gardening utensils are given to </w:t>
-      </w:r>
-      <w:r>
-        <w:t>the player</w:t>
-      </w:r>
-      <w:r>
-        <w:t xml:space="preserve"> at the start of the game. These utensils include a hoe</w:t>
-      </w:r>
-      <w:r>
-        <w:t>, axe</w:t>
-      </w:r>
-      <w:r>
-        <w:t xml:space="preserve"> and watering can. They are the </w:t>
-      </w:r>
-      <w:r>
-        <w:t>three</w:t>
-      </w:r>
-      <w:r>
-        <w:t xml:space="preserve"> main tools of the </w:t>
-      </w:r>
-      <w:r>
-        <w:t>game,</w:t>
-      </w:r>
-      <w:r>
-        <w:t xml:space="preserve"> and the game cannot be played without them.</w:t>
-      </w:r>
-      <w:r>
-        <w:t xml:space="preserve"> The hoe is used for creating planting field, the axe is used to get rid of trees that are in </w:t>
-      </w:r>
-      <w:r>
-        <w:t>the player’s</w:t>
-      </w:r>
-      <w:r>
-        <w:t xml:space="preserve"> way, and the watering can is used to water the plants to let them progress to the next growth stage.</w:t>
-      </w:r>
-    </w:p>
-    <w:p>
-      <w:pPr>
-        <w:pStyle w:val="Heading3"/>
-      </w:pPr>
-      <w:bookmarkStart w:id="17" w:name="_Toc132656973"/>
-      <w:r>
-        <w:t>Weather</w:t>
-      </w:r>
-      <w:bookmarkEnd w:id="17"/>
-    </w:p>
-    <w:p>
-      <w:pPr>
-        <w:pStyle w:val="ReportGuidelines"/>
-      </w:pPr>
-      <w:r>
-        <w:t xml:space="preserve">The game weather </w:t>
-      </w:r>
-      <w:r>
-        <w:t xml:space="preserve">is </w:t>
-      </w:r>
-      <w:r>
-        <w:t xml:space="preserve">always </w:t>
-      </w:r>
-      <w:r>
-        <w:t>sunny,</w:t>
-      </w:r>
-      <w:r>
-        <w:t xml:space="preserve"> and the game world </w:t>
-      </w:r>
-      <w:r>
-        <w:t>is</w:t>
-      </w:r>
-      <w:r>
-        <w:t xml:space="preserve"> always bright during </w:t>
-      </w:r>
-      <w:r>
-        <w:t xml:space="preserve">the </w:t>
-      </w:r>
-      <w:r>
-        <w:t>daytime</w:t>
-      </w:r>
-      <w:r>
-        <w:t xml:space="preserve">. </w:t>
-      </w:r>
-      <w:r>
-        <w:t>Night-time</w:t>
-      </w:r>
-      <w:r>
-        <w:t xml:space="preserve"> weather </w:t>
-      </w:r>
-      <w:r>
-        <w:t>is</w:t>
-      </w:r>
-      <w:r>
-        <w:t xml:space="preserve"> clear but dark.</w:t>
-      </w:r>
-    </w:p>
-    <w:p>
-      <w:pPr>
-        <w:pStyle w:val="Heading3"/>
-      </w:pPr>
-      <w:bookmarkStart w:id="18" w:name="_Toc132656974"/>
-      <w:r>
-        <w:t>Day and Night</w:t>
-      </w:r>
-      <w:bookmarkEnd w:id="18"/>
-    </w:p>
-    <w:p>
-      <w:r>
-        <w:t xml:space="preserve">The majority of the game </w:t>
-      </w:r>
-      <w:r>
-        <w:t>takes place</w:t>
-      </w:r>
-      <w:r>
-        <w:t xml:space="preserve"> during the day cycle, once </w:t>
-      </w:r>
-      <w:r>
-        <w:t>night-time</w:t>
-      </w:r>
-      <w:r>
-        <w:t xml:space="preserve"> comes</w:t>
-      </w:r>
-      <w:r>
-        <w:t xml:space="preserve">, </w:t>
-      </w:r>
-      <w:r>
-        <w:t>the player has</w:t>
-      </w:r>
-      <w:r>
-        <w:t xml:space="preserve"> to finish up </w:t>
-      </w:r>
-      <w:r>
-        <w:t>their</w:t>
-      </w:r>
-      <w:r>
-        <w:t xml:space="preserve"> work in order to make it to bed by midnight. The sun can be seen moving across the screen, at 6pm the sun </w:t>
-      </w:r>
-      <w:bookmarkStart w:id="19" w:name="_Int_GqdMQoE0"/>
-      <w:r>
-        <w:t>sets</w:t>
-      </w:r>
-      <w:bookmarkEnd w:id="19"/>
-      <w:r>
-        <w:t xml:space="preserve"> and the world turns darker, starting the night cycle.</w:t>
-      </w:r>
-    </w:p>
-    <w:p>
-      <w:pPr>
-        <w:pStyle w:val="Heading3"/>
-      </w:pPr>
-      <w:bookmarkStart w:id="20" w:name="_Toc132656975"/>
-      <w:r>
-        <w:t>Time</w:t>
-      </w:r>
-      <w:bookmarkEnd w:id="20"/>
-    </w:p>
-    <w:p>
-      <w:pPr>
-        <w:pStyle w:val="ReportGuidelines"/>
-      </w:pPr>
-      <w:r>
-        <w:t>The game starts off at</w:t>
-      </w:r>
-      <w:r>
-        <w:t xml:space="preserve"> 4</w:t>
-      </w:r>
-      <w:r>
-        <w:t xml:space="preserve">am, 10 seconds of in-game town is equal to 1 second in real time. </w:t>
-      </w:r>
-    </w:p>
-    <w:p>
-      <w:pPr>
-        <w:pStyle w:val="ReportGuidelines"/>
-      </w:pPr>
     </w:p>
     <w:p>
       <w:pPr>
@@ -4744,22 +5422,22 @@
       <w:r>
         <w:br w:type="page"/>
       </w:r>
-      <w:bookmarkStart w:id="21" w:name="_Toc132656976"/>
+      <w:bookmarkStart w:id="23" w:name="_Toc132656976"/>
       <w:r>
         <w:lastRenderedPageBreak/>
         <w:t>Rendering System</w:t>
       </w:r>
-      <w:bookmarkEnd w:id="21"/>
+      <w:bookmarkEnd w:id="23"/>
     </w:p>
     <w:p>
       <w:pPr>
         <w:pStyle w:val="Heading2"/>
       </w:pPr>
-      <w:bookmarkStart w:id="22" w:name="_Toc132656977"/>
+      <w:bookmarkStart w:id="24" w:name="_Toc132656977"/>
       <w:r>
         <w:t>Overview</w:t>
       </w:r>
-      <w:bookmarkEnd w:id="22"/>
+      <w:bookmarkEnd w:id="24"/>
     </w:p>
     <w:p/>
     <w:p>
@@ -4774,21 +5452,21 @@
       <w:pPr>
         <w:pStyle w:val="Heading2"/>
       </w:pPr>
-      <w:bookmarkStart w:id="23" w:name="_Toc132656978"/>
+      <w:bookmarkStart w:id="25" w:name="_Toc132656978"/>
       <w:r>
         <w:t>Camera</w:t>
       </w:r>
-      <w:bookmarkEnd w:id="23"/>
+      <w:bookmarkEnd w:id="25"/>
     </w:p>
     <w:p>
       <w:pPr>
         <w:pStyle w:val="Heading3"/>
       </w:pPr>
-      <w:bookmarkStart w:id="24" w:name="_Toc132656979"/>
+      <w:bookmarkStart w:id="26" w:name="_Toc132656979"/>
       <w:r>
         <w:t>Overview</w:t>
       </w:r>
-      <w:bookmarkEnd w:id="24"/>
+      <w:bookmarkEnd w:id="26"/>
     </w:p>
     <w:p/>
     <w:p>
@@ -4806,11 +5484,11 @@
       <w:pPr>
         <w:pStyle w:val="Heading3"/>
       </w:pPr>
-      <w:bookmarkStart w:id="25" w:name="_Toc132656980"/>
+      <w:bookmarkStart w:id="27" w:name="_Toc132656980"/>
       <w:r>
         <w:t>Blink Animation</w:t>
       </w:r>
-      <w:bookmarkEnd w:id="25"/>
+      <w:bookmarkEnd w:id="27"/>
     </w:p>
     <w:p>
       <w:pPr>
@@ -4824,13 +5502,13 @@
       <w:pPr>
         <w:pStyle w:val="Heading1"/>
       </w:pPr>
-      <w:bookmarkStart w:id="26" w:name="_Game_Engine"/>
-      <w:bookmarkStart w:id="27" w:name="_Toc132656981"/>
-      <w:bookmarkEnd w:id="26"/>
+      <w:bookmarkStart w:id="28" w:name="_Game_Engine"/>
+      <w:bookmarkStart w:id="29" w:name="_Toc132656981"/>
+      <w:bookmarkEnd w:id="28"/>
       <w:r>
         <w:t>Game Engine</w:t>
       </w:r>
-      <w:bookmarkEnd w:id="27"/>
+      <w:bookmarkEnd w:id="29"/>
       <w:r>
         <w:t xml:space="preserve"> </w:t>
       </w:r>
@@ -4839,11 +5517,11 @@
       <w:pPr>
         <w:pStyle w:val="Heading2"/>
       </w:pPr>
-      <w:bookmarkStart w:id="28" w:name="_Toc132656982"/>
+      <w:bookmarkStart w:id="30" w:name="_Toc132656982"/>
       <w:r>
         <w:t>Overview</w:t>
       </w:r>
-      <w:bookmarkEnd w:id="28"/>
+      <w:bookmarkEnd w:id="30"/>
     </w:p>
     <w:p>
       <w:pPr>
@@ -4858,8 +5536,46 @@
         <w:t>The game engine used is the Unity Engine.</w:t>
       </w:r>
       <w:r>
-        <w:t xml:space="preserve"> It is cross-platform and offers audio and animation, and physics, among others.</w:t>
-      </w:r>
+        <w:t xml:space="preserve"> It is </w:t>
+      </w:r>
+      <w:r>
+        <w:t xml:space="preserve">a </w:t>
+      </w:r>
+      <w:bookmarkStart w:id="31" w:name="_Hlk133189106"/>
+      <w:r>
+        <w:t xml:space="preserve">cross-platform </w:t>
+      </w:r>
+      <w:r>
+        <w:t xml:space="preserve">game engine which </w:t>
+      </w:r>
+      <w:r>
+        <w:t>offers</w:t>
+      </w:r>
+      <w:r>
+        <w:t xml:space="preserve"> features such as</w:t>
+      </w:r>
+      <w:r>
+        <w:t xml:space="preserve"> audio</w:t>
+      </w:r>
+      <w:r>
+        <w:t xml:space="preserve">, </w:t>
+      </w:r>
+      <w:r>
+        <w:t>animation, and physics, among others.</w:t>
+      </w:r>
+      <w:r>
+        <w:t xml:space="preserve"> It allows for </w:t>
+      </w:r>
+      <w:r>
+        <w:t xml:space="preserve">input </w:t>
+      </w:r>
+      <w:r>
+        <w:t>from a mouse, keyboard, game controllers and also touch for mobile development</w:t>
+      </w:r>
+      <w:r>
+        <w:t>.</w:t>
+      </w:r>
+      <w:bookmarkEnd w:id="31"/>
     </w:p>
     <w:p>
       <w:pPr>
@@ -4870,13 +5586,13 @@
       <w:pPr>
         <w:pStyle w:val="Heading3"/>
       </w:pPr>
-      <w:bookmarkStart w:id="29" w:name="_Toc54714003"/>
-      <w:bookmarkStart w:id="30" w:name="_Toc132656983"/>
+      <w:bookmarkStart w:id="32" w:name="_Toc54714003"/>
+      <w:bookmarkStart w:id="33" w:name="_Toc132656983"/>
       <w:r>
         <w:t>Collision Detection</w:t>
       </w:r>
-      <w:bookmarkEnd w:id="29"/>
-      <w:bookmarkEnd w:id="30"/>
+      <w:bookmarkEnd w:id="32"/>
+      <w:bookmarkEnd w:id="33"/>
     </w:p>
     <w:p>
       <w:pPr>
@@ -4921,14 +5637,14 @@
       <w:r>
         <w:br w:type="page"/>
       </w:r>
-      <w:bookmarkStart w:id="31" w:name="_Toc54714004"/>
-      <w:bookmarkStart w:id="32" w:name="_Toc132656984"/>
+      <w:bookmarkStart w:id="34" w:name="_Toc54714004"/>
+      <w:bookmarkStart w:id="35" w:name="_Toc132656984"/>
       <w:r>
         <w:lastRenderedPageBreak/>
         <w:t>The World Layout</w:t>
       </w:r>
-      <w:bookmarkEnd w:id="31"/>
-      <w:bookmarkEnd w:id="32"/>
+      <w:bookmarkEnd w:id="34"/>
+      <w:bookmarkEnd w:id="35"/>
     </w:p>
     <w:p>
       <w:pPr>
@@ -4939,13 +5655,13 @@
       <w:pPr>
         <w:pStyle w:val="Heading2"/>
       </w:pPr>
-      <w:bookmarkStart w:id="33" w:name="_Toc54714005"/>
-      <w:bookmarkStart w:id="34" w:name="_Toc132656985"/>
+      <w:bookmarkStart w:id="36" w:name="_Toc54714005"/>
+      <w:bookmarkStart w:id="37" w:name="_Toc132656985"/>
       <w:r>
         <w:t>Overview</w:t>
       </w:r>
-      <w:bookmarkEnd w:id="33"/>
-      <w:bookmarkEnd w:id="34"/>
+      <w:bookmarkEnd w:id="36"/>
+      <w:bookmarkEnd w:id="37"/>
     </w:p>
     <w:p>
       <w:pPr>
@@ -4988,11 +5704,11 @@
       <w:pPr>
         <w:pStyle w:val="Heading3"/>
       </w:pPr>
-      <w:bookmarkStart w:id="35" w:name="_Toc132656986"/>
+      <w:bookmarkStart w:id="38" w:name="_Toc132656986"/>
       <w:r>
         <w:t>Player Farm</w:t>
       </w:r>
-      <w:bookmarkEnd w:id="35"/>
+      <w:bookmarkEnd w:id="38"/>
     </w:p>
     <w:p>
       <w:r>
@@ -5046,11 +5762,11 @@
       <w:pPr>
         <w:pStyle w:val="Heading3"/>
       </w:pPr>
-      <w:bookmarkStart w:id="36" w:name="_Toc132656987"/>
+      <w:bookmarkStart w:id="39" w:name="_Toc132656987"/>
       <w:r>
         <w:t>Town</w:t>
       </w:r>
-      <w:bookmarkEnd w:id="36"/>
+      <w:bookmarkEnd w:id="39"/>
     </w:p>
     <w:p>
       <w:r>
@@ -5082,15 +5798,7 @@
         <w:t>This is a very small area. It is accessed by the player by entering the teleporter in front of the player house. Inside, there is a bed, for the player to use, and the map editor.</w:t>
       </w:r>
       <w:r>
-        <w:t xml:space="preserve"> This area can be </w:t>
-      </w:r>
-      <w:proofErr w:type="spellStart"/>
-      <w:r>
-        <w:t>exited</w:t>
-      </w:r>
-      <w:proofErr w:type="spellEnd"/>
-      <w:r>
-        <w:t xml:space="preserve"> by entering a transporter by the door which takes the player back to the farm.</w:t>
+        <w:t xml:space="preserve"> This area can be exited by entering a transporter by the door which takes the player back to the farm.</w:t>
       </w:r>
     </w:p>
     <w:p>
@@ -5100,26 +5808,26 @@
       <w:r>
         <w:br w:type="page"/>
       </w:r>
-      <w:bookmarkStart w:id="37" w:name="_Toc54714008"/>
-      <w:bookmarkStart w:id="38" w:name="_Toc132656988"/>
+      <w:bookmarkStart w:id="40" w:name="_Toc54714008"/>
+      <w:bookmarkStart w:id="41" w:name="_Toc132656988"/>
       <w:r>
         <w:lastRenderedPageBreak/>
         <w:t>Game Characters</w:t>
       </w:r>
-      <w:bookmarkEnd w:id="37"/>
-      <w:bookmarkEnd w:id="38"/>
+      <w:bookmarkEnd w:id="40"/>
+      <w:bookmarkEnd w:id="41"/>
     </w:p>
     <w:p>
       <w:pPr>
         <w:pStyle w:val="Heading2"/>
       </w:pPr>
-      <w:bookmarkStart w:id="39" w:name="_Toc54714009"/>
-      <w:bookmarkStart w:id="40" w:name="_Toc132656989"/>
+      <w:bookmarkStart w:id="42" w:name="_Toc54714009"/>
+      <w:bookmarkStart w:id="43" w:name="_Toc132656989"/>
       <w:r>
         <w:t>Overview</w:t>
       </w:r>
-      <w:bookmarkEnd w:id="39"/>
-      <w:bookmarkEnd w:id="40"/>
+      <w:bookmarkEnd w:id="42"/>
+      <w:bookmarkEnd w:id="43"/>
     </w:p>
     <w:p>
       <w:pPr>
@@ -5141,26 +5849,18 @@
       <w:pPr>
         <w:pStyle w:val="Heading2"/>
       </w:pPr>
-      <w:bookmarkStart w:id="41" w:name="_Toc132656990"/>
+      <w:bookmarkStart w:id="44" w:name="_Toc132656990"/>
       <w:r>
         <w:t>Shop Keepers</w:t>
       </w:r>
-      <w:bookmarkEnd w:id="41"/>
+      <w:bookmarkEnd w:id="44"/>
     </w:p>
     <w:p>
       <w:pPr>
         <w:pStyle w:val="ReportGuidelines"/>
       </w:pPr>
       <w:r>
-        <w:t xml:space="preserve">These are NPC characters </w:t>
-      </w:r>
-      <w:proofErr w:type="spellStart"/>
-      <w:r>
-        <w:t>who’s</w:t>
-      </w:r>
-      <w:proofErr w:type="spellEnd"/>
-      <w:r>
-        <w:t xml:space="preserve"> only job is to head over to their assigned stall and open the shop. At 5pm, they close down the shop and head back to their assigned house.</w:t>
+        <w:t>These are NPC characters who’s only job is to head over to their assigned stall and open the shop. At 5pm, they close down the shop and head back to their assigned house.</w:t>
       </w:r>
     </w:p>
     <w:p>
@@ -5172,11 +5872,11 @@
       <w:pPr>
         <w:pStyle w:val="Heading2"/>
       </w:pPr>
-      <w:bookmarkStart w:id="42" w:name="_Toc132656991"/>
+      <w:bookmarkStart w:id="45" w:name="_Toc132656991"/>
       <w:r>
         <w:t>Civilian NPCs</w:t>
       </w:r>
-      <w:bookmarkEnd w:id="42"/>
+      <w:bookmarkEnd w:id="45"/>
     </w:p>
     <w:p>
       <w:r>
@@ -5188,13 +5888,13 @@
       <w:pPr>
         <w:pStyle w:val="Heading1"/>
       </w:pPr>
-      <w:bookmarkStart w:id="43" w:name="_Toc54714012"/>
-      <w:bookmarkStart w:id="44" w:name="_Toc132656992"/>
+      <w:bookmarkStart w:id="46" w:name="_Toc54714012"/>
+      <w:bookmarkStart w:id="47" w:name="_Toc132656992"/>
       <w:r>
         <w:t>User Interface</w:t>
       </w:r>
-      <w:bookmarkEnd w:id="43"/>
-      <w:bookmarkEnd w:id="44"/>
+      <w:bookmarkEnd w:id="46"/>
+      <w:bookmarkEnd w:id="47"/>
     </w:p>
     <w:p>
       <w:pPr>
@@ -5205,13 +5905,13 @@
       <w:pPr>
         <w:pStyle w:val="Heading2"/>
       </w:pPr>
-      <w:bookmarkStart w:id="45" w:name="_Toc54714013"/>
-      <w:bookmarkStart w:id="46" w:name="_Toc132656993"/>
+      <w:bookmarkStart w:id="48" w:name="_Toc54714013"/>
+      <w:bookmarkStart w:id="49" w:name="_Toc132656993"/>
       <w:r>
         <w:t>Overview</w:t>
       </w:r>
-      <w:bookmarkEnd w:id="45"/>
-      <w:bookmarkEnd w:id="46"/>
+      <w:bookmarkEnd w:id="48"/>
+      <w:bookmarkEnd w:id="49"/>
     </w:p>
     <w:p>
       <w:pPr>
@@ -5225,11 +5925,11 @@
       <w:pPr>
         <w:pStyle w:val="Heading3"/>
       </w:pPr>
-      <w:bookmarkStart w:id="47" w:name="_Toc132656994"/>
+      <w:bookmarkStart w:id="50" w:name="_Toc132656994"/>
       <w:r>
         <w:t>Inventory System</w:t>
       </w:r>
-      <w:bookmarkEnd w:id="47"/>
+      <w:bookmarkEnd w:id="50"/>
     </w:p>
     <w:p>
       <w:pPr>
@@ -5259,11 +5959,11 @@
       <w:pPr>
         <w:pStyle w:val="Heading3"/>
       </w:pPr>
-      <w:bookmarkStart w:id="48" w:name="_Toc132656995"/>
+      <w:bookmarkStart w:id="51" w:name="_Toc132656995"/>
       <w:r>
         <w:t>Watch</w:t>
       </w:r>
-      <w:bookmarkEnd w:id="48"/>
+      <w:bookmarkEnd w:id="51"/>
     </w:p>
     <w:p>
       <w:pPr>
@@ -5291,165 +5991,152 @@
       <w:r>
         <w:br w:type="page"/>
       </w:r>
-      <w:bookmarkStart w:id="49" w:name="_Toc54714016"/>
-      <w:bookmarkStart w:id="50" w:name="_Toc132656996"/>
+      <w:bookmarkStart w:id="52" w:name="_Toc54714016"/>
+      <w:bookmarkStart w:id="53" w:name="_Toc132656996"/>
       <w:r>
         <w:lastRenderedPageBreak/>
         <w:t>Weapons</w:t>
       </w:r>
-      <w:bookmarkEnd w:id="49"/>
-      <w:bookmarkEnd w:id="50"/>
+      <w:bookmarkEnd w:id="52"/>
+      <w:bookmarkEnd w:id="53"/>
+    </w:p>
+    <w:p>
+      <w:pPr>
+        <w:pStyle w:val="Heading2"/>
+      </w:pPr>
+      <w:bookmarkStart w:id="54" w:name="_Toc54714017"/>
+      <w:bookmarkStart w:id="55" w:name="_Toc132656997"/>
+      <w:r>
+        <w:t>Overview</w:t>
+      </w:r>
+      <w:bookmarkEnd w:id="54"/>
+      <w:bookmarkEnd w:id="55"/>
     </w:p>
     <w:p>
       <w:pPr>
         <w:pStyle w:val="ReportGuidelines"/>
       </w:pPr>
+      <w:r>
+        <w:t>The only weapon available in the game is a gun. This gun is used to shoot at birds flying over the world. The player can then sell the feathers for extra money.</w:t>
+      </w:r>
+    </w:p>
+    <w:p>
+      <w:pPr>
+        <w:pStyle w:val="ReportGuidelines"/>
+      </w:pPr>
+    </w:p>
+    <w:p>
+      <w:pPr>
+        <w:pStyle w:val="Heading1"/>
+      </w:pPr>
+      <w:bookmarkStart w:id="56" w:name="_Toc54714020"/>
+      <w:bookmarkStart w:id="57" w:name="_Toc132656998"/>
+      <w:r>
+        <w:t>Sound Effects</w:t>
+      </w:r>
+      <w:bookmarkEnd w:id="56"/>
+      <w:bookmarkEnd w:id="57"/>
     </w:p>
     <w:p>
       <w:pPr>
         <w:pStyle w:val="Heading2"/>
       </w:pPr>
-      <w:bookmarkStart w:id="51" w:name="_Toc54714017"/>
-      <w:bookmarkStart w:id="52" w:name="_Toc132656997"/>
+      <w:bookmarkStart w:id="58" w:name="_Toc54714021"/>
+      <w:bookmarkStart w:id="59" w:name="_Toc132656999"/>
       <w:r>
         <w:t>Overview</w:t>
       </w:r>
-      <w:bookmarkEnd w:id="51"/>
-      <w:bookmarkEnd w:id="52"/>
+      <w:bookmarkEnd w:id="58"/>
+      <w:bookmarkEnd w:id="59"/>
     </w:p>
     <w:p>
       <w:pPr>
         <w:pStyle w:val="ReportGuidelines"/>
       </w:pPr>
       <w:r>
-        <w:t>The only weapon available in the game is a gun. This gun is used to shoot at birds flying over the world. The player can then sell the meat and feathers for extra money.</w:t>
+        <w:t>All sounds chosen are from copyright-free sources. There is no background music. The audio used adds to the immersion, such as : chopping, walking, animal noises, farming sounds.</w:t>
       </w:r>
     </w:p>
     <w:p>
       <w:pPr>
         <w:pStyle w:val="ReportGuidelines"/>
-      </w:pPr>
+        <w:rPr>
+          <w:color w:val="E7E6E6"/>
+        </w:rPr>
+      </w:pPr>
+      <w:r>
+        <w:tab/>
+      </w:r>
+    </w:p>
+    <w:p>
+      <w:pPr>
+        <w:pStyle w:val="Heading3"/>
+      </w:pPr>
+      <w:bookmarkStart w:id="60" w:name="_Toc54714023"/>
+      <w:bookmarkStart w:id="61" w:name="_Toc132657000"/>
+      <w:r>
+        <w:t>3D Sound</w:t>
+      </w:r>
+      <w:bookmarkEnd w:id="60"/>
+      <w:bookmarkEnd w:id="61"/>
+    </w:p>
+    <w:p>
+      <w:pPr>
+        <w:pStyle w:val="ReportGuidelines"/>
+      </w:pPr>
+      <w:r>
+        <w:t>The game uses Unity’s in-build audio system which allows for 3D audio to be used.</w:t>
+      </w:r>
+    </w:p>
+    <w:p>
+      <w:pPr>
+        <w:pStyle w:val="ReportGuidelines"/>
+        <w:rPr>
+          <w:color w:val="E7E6E6"/>
+        </w:rPr>
+      </w:pPr>
+    </w:p>
+    <w:p>
+      <w:pPr>
+        <w:pStyle w:val="Heading3"/>
+      </w:pPr>
+      <w:bookmarkStart w:id="62" w:name="_Toc54714024"/>
+      <w:bookmarkStart w:id="63" w:name="_Toc132657001"/>
+      <w:r>
+        <w:t>Sound Design</w:t>
+      </w:r>
+      <w:bookmarkEnd w:id="62"/>
+      <w:bookmarkEnd w:id="63"/>
+    </w:p>
+    <w:p>
+      <w:pPr>
+        <w:pStyle w:val="ReportGuidelines"/>
+      </w:pPr>
+      <w:r>
+        <w:t>The sounds used are not jarring but rather peaceful environmental sounds</w:t>
+      </w:r>
+      <w:r>
+        <w:t>.</w:t>
+      </w:r>
     </w:p>
     <w:p>
       <w:pPr>
         <w:pStyle w:val="Heading1"/>
       </w:pPr>
-      <w:bookmarkStart w:id="53" w:name="_Toc54714020"/>
-      <w:bookmarkStart w:id="54" w:name="_Toc132656998"/>
-      <w:r>
-        <w:t>Sound Effects</w:t>
-      </w:r>
-      <w:bookmarkEnd w:id="53"/>
-      <w:bookmarkEnd w:id="54"/>
-    </w:p>
-    <w:p>
-      <w:pPr>
-        <w:pStyle w:val="ReportGuidelines"/>
+      <w:r>
         <w:rPr>
           <w:color w:val="E7E6E6"/>
         </w:rPr>
-      </w:pPr>
-    </w:p>
-    <w:p>
-      <w:pPr>
-        <w:pStyle w:val="Heading2"/>
-      </w:pPr>
-      <w:bookmarkStart w:id="55" w:name="_Toc54714021"/>
-      <w:bookmarkStart w:id="56" w:name="_Toc132656999"/>
-      <w:r>
-        <w:t>Overview</w:t>
-      </w:r>
-      <w:bookmarkEnd w:id="55"/>
-      <w:bookmarkEnd w:id="56"/>
-    </w:p>
-    <w:p>
-      <w:pPr>
-        <w:pStyle w:val="ReportGuidelines"/>
-      </w:pPr>
-      <w:r>
-        <w:t>All sounds chosen are from copyright-free sources. There is no background music. The audio used adds to the immersion, such as : chopping, walking, animal noises, farming sounds.</w:t>
-      </w:r>
-    </w:p>
-    <w:p>
-      <w:pPr>
-        <w:pStyle w:val="ReportGuidelines"/>
-        <w:rPr>
-          <w:color w:val="E7E6E6"/>
-        </w:rPr>
-      </w:pPr>
-      <w:r>
-        <w:tab/>
-      </w:r>
-    </w:p>
-    <w:p>
-      <w:pPr>
-        <w:pStyle w:val="Heading3"/>
-      </w:pPr>
-      <w:bookmarkStart w:id="57" w:name="_Toc54714023"/>
-      <w:bookmarkStart w:id="58" w:name="_Toc132657000"/>
-      <w:r>
-        <w:t>3D Sound</w:t>
-      </w:r>
-      <w:bookmarkEnd w:id="57"/>
-      <w:bookmarkEnd w:id="58"/>
-    </w:p>
-    <w:p>
-      <w:pPr>
-        <w:pStyle w:val="ReportGuidelines"/>
-      </w:pPr>
-      <w:r>
-        <w:t>The game uses Unity’s in-build audio system which allows for 3D audio to be used.</w:t>
-      </w:r>
-    </w:p>
-    <w:p>
-      <w:pPr>
-        <w:pStyle w:val="ReportGuidelines"/>
-        <w:rPr>
-          <w:color w:val="E7E6E6"/>
-        </w:rPr>
-      </w:pPr>
-    </w:p>
-    <w:p>
-      <w:pPr>
-        <w:pStyle w:val="Heading3"/>
-      </w:pPr>
-      <w:bookmarkStart w:id="59" w:name="_Toc54714024"/>
-      <w:bookmarkStart w:id="60" w:name="_Toc132657001"/>
-      <w:r>
-        <w:t>Sound Design</w:t>
-      </w:r>
-      <w:bookmarkEnd w:id="59"/>
-      <w:bookmarkEnd w:id="60"/>
-    </w:p>
-    <w:p>
-      <w:pPr>
-        <w:pStyle w:val="ReportGuidelines"/>
-      </w:pPr>
-      <w:r>
-        <w:t>The sounds used are not jarring but rather peaceful environmental sounds</w:t>
-      </w:r>
-      <w:r>
-        <w:t>.</w:t>
-      </w:r>
-    </w:p>
-    <w:p>
-      <w:pPr>
-        <w:pStyle w:val="Heading1"/>
-      </w:pPr>
-      <w:r>
-        <w:rPr>
-          <w:color w:val="E7E6E6"/>
-        </w:rPr>
         <w:br w:type="page"/>
       </w:r>
-      <w:bookmarkStart w:id="61" w:name="_Toc54714025"/>
-      <w:bookmarkStart w:id="62" w:name="_Toc132657002"/>
+      <w:bookmarkStart w:id="64" w:name="_Toc54714025"/>
+      <w:bookmarkStart w:id="65" w:name="_Toc132657002"/>
       <w:r>
         <w:lastRenderedPageBreak/>
         <w:t>Single-Player Game</w:t>
       </w:r>
-      <w:bookmarkEnd w:id="61"/>
-      <w:bookmarkEnd w:id="62"/>
+      <w:bookmarkEnd w:id="64"/>
+      <w:bookmarkEnd w:id="65"/>
     </w:p>
     <w:p>
       <w:pPr>
@@ -5460,13 +6147,13 @@
       <w:pPr>
         <w:pStyle w:val="Heading2"/>
       </w:pPr>
-      <w:bookmarkStart w:id="63" w:name="_Toc54714026"/>
-      <w:bookmarkStart w:id="64" w:name="_Toc132657003"/>
+      <w:bookmarkStart w:id="66" w:name="_Toc54714026"/>
+      <w:bookmarkStart w:id="67" w:name="_Toc132657003"/>
       <w:r>
         <w:t>Overview</w:t>
       </w:r>
-      <w:bookmarkEnd w:id="63"/>
-      <w:bookmarkEnd w:id="64"/>
+      <w:bookmarkEnd w:id="66"/>
+      <w:bookmarkEnd w:id="67"/>
     </w:p>
     <w:p>
       <w:pPr>
@@ -5516,13 +6203,13 @@
       <w:pPr>
         <w:pStyle w:val="Heading3"/>
       </w:pPr>
-      <w:bookmarkStart w:id="65" w:name="_Toc54714029"/>
-      <w:bookmarkStart w:id="66" w:name="_Toc132657004"/>
+      <w:bookmarkStart w:id="68" w:name="_Toc54714029"/>
+      <w:bookmarkStart w:id="69" w:name="_Toc132657004"/>
       <w:r>
         <w:t>Story</w:t>
       </w:r>
-      <w:bookmarkEnd w:id="65"/>
-      <w:bookmarkEnd w:id="66"/>
+      <w:bookmarkEnd w:id="68"/>
+      <w:bookmarkEnd w:id="69"/>
     </w:p>
     <w:p>
       <w:pPr>
@@ -5544,13 +6231,13 @@
       <w:pPr>
         <w:pStyle w:val="Heading3"/>
       </w:pPr>
-      <w:bookmarkStart w:id="67" w:name="_Toc54714030"/>
-      <w:bookmarkStart w:id="68" w:name="_Toc132657005"/>
+      <w:bookmarkStart w:id="70" w:name="_Toc54714030"/>
+      <w:bookmarkStart w:id="71" w:name="_Toc132657005"/>
       <w:r>
         <w:t>Hours of Gameplay</w:t>
       </w:r>
-      <w:bookmarkEnd w:id="67"/>
-      <w:bookmarkEnd w:id="68"/>
+      <w:bookmarkEnd w:id="70"/>
+      <w:bookmarkEnd w:id="71"/>
     </w:p>
     <w:p>
       <w:pPr>
@@ -5572,13 +6259,13 @@
       <w:pPr>
         <w:pStyle w:val="Heading3"/>
       </w:pPr>
-      <w:bookmarkStart w:id="69" w:name="_Toc54714031"/>
-      <w:bookmarkStart w:id="70" w:name="_Toc132657006"/>
+      <w:bookmarkStart w:id="72" w:name="_Toc54714031"/>
+      <w:bookmarkStart w:id="73" w:name="_Toc132657006"/>
       <w:r>
         <w:t>Victory Conditions</w:t>
       </w:r>
-      <w:bookmarkEnd w:id="69"/>
-      <w:bookmarkEnd w:id="70"/>
+      <w:bookmarkEnd w:id="72"/>
+      <w:bookmarkEnd w:id="73"/>
     </w:p>
     <w:p>
       <w:pPr>
@@ -5603,13 +6290,13 @@
       <w:pPr>
         <w:pStyle w:val="Heading1"/>
       </w:pPr>
-      <w:bookmarkStart w:id="71" w:name="_Toc54714041"/>
-      <w:bookmarkStart w:id="72" w:name="_Toc132657007"/>
+      <w:bookmarkStart w:id="74" w:name="_Toc54714041"/>
+      <w:bookmarkStart w:id="75" w:name="_Toc132657007"/>
       <w:r>
         <w:t>Character Rendering</w:t>
       </w:r>
-      <w:bookmarkEnd w:id="71"/>
-      <w:bookmarkEnd w:id="72"/>
+      <w:bookmarkEnd w:id="74"/>
+      <w:bookmarkEnd w:id="75"/>
     </w:p>
     <w:p>
       <w:pPr>
@@ -5620,13 +6307,13 @@
       <w:pPr>
         <w:pStyle w:val="Heading2"/>
       </w:pPr>
-      <w:bookmarkStart w:id="73" w:name="_Toc54714042"/>
-      <w:bookmarkStart w:id="74" w:name="_Toc132657008"/>
+      <w:bookmarkStart w:id="76" w:name="_Toc54714042"/>
+      <w:bookmarkStart w:id="77" w:name="_Toc132657008"/>
       <w:r>
         <w:t>Overview</w:t>
       </w:r>
-      <w:bookmarkEnd w:id="73"/>
-      <w:bookmarkEnd w:id="74"/>
+      <w:bookmarkEnd w:id="76"/>
+      <w:bookmarkEnd w:id="77"/>
     </w:p>
     <w:p>
       <w:pPr>
@@ -5651,25 +6338,25 @@
       <w:pPr>
         <w:pStyle w:val="Heading1"/>
       </w:pPr>
-      <w:bookmarkStart w:id="75" w:name="_Toc54714045"/>
-      <w:bookmarkStart w:id="76" w:name="_Toc132657009"/>
+      <w:bookmarkStart w:id="78" w:name="_Toc54714045"/>
+      <w:bookmarkStart w:id="79" w:name="_Toc132657009"/>
       <w:r>
         <w:t>World Editing</w:t>
       </w:r>
-      <w:bookmarkEnd w:id="75"/>
-      <w:bookmarkEnd w:id="76"/>
+      <w:bookmarkEnd w:id="78"/>
+      <w:bookmarkEnd w:id="79"/>
     </w:p>
     <w:p>
       <w:pPr>
         <w:pStyle w:val="Heading2"/>
       </w:pPr>
-      <w:bookmarkStart w:id="77" w:name="_Toc54714046"/>
-      <w:bookmarkStart w:id="78" w:name="_Toc132657010"/>
+      <w:bookmarkStart w:id="80" w:name="_Toc54714046"/>
+      <w:bookmarkStart w:id="81" w:name="_Toc132657010"/>
       <w:r>
         <w:t>Overview</w:t>
       </w:r>
-      <w:bookmarkEnd w:id="77"/>
-      <w:bookmarkEnd w:id="78"/>
+      <w:bookmarkEnd w:id="80"/>
+      <w:bookmarkEnd w:id="81"/>
     </w:p>
     <w:p>
       <w:pPr>
@@ -5693,12 +6380,12 @@
       <w:pPr>
         <w:pStyle w:val="Heading3"/>
       </w:pPr>
-      <w:bookmarkStart w:id="79" w:name="_Toc132657011"/>
+      <w:bookmarkStart w:id="82" w:name="_Toc132657011"/>
       <w:r>
         <w:lastRenderedPageBreak/>
         <w:t>Environment Editing</w:t>
       </w:r>
-      <w:bookmarkEnd w:id="79"/>
+      <w:bookmarkEnd w:id="82"/>
     </w:p>
     <w:p>
       <w:pPr>
@@ -5720,11 +6407,11 @@
       <w:pPr>
         <w:pStyle w:val="Heading3"/>
       </w:pPr>
-      <w:bookmarkStart w:id="80" w:name="_Toc132657012"/>
+      <w:bookmarkStart w:id="83" w:name="_Toc132657012"/>
       <w:r>
         <w:t>NPC Editing</w:t>
       </w:r>
-      <w:bookmarkEnd w:id="80"/>
+      <w:bookmarkEnd w:id="83"/>
     </w:p>
     <w:p>
       <w:pPr>
@@ -5748,7 +6435,7 @@
       </w:pPr>
     </w:p>
     <w:sectPr>
-      <w:footerReference w:type="default" r:id="rId12"/>
+      <w:footerReference w:type="default" r:id="rId22"/>
       <w:pgSz w:w="11906" w:h="16838"/>
       <w:pgMar w:top="1440" w:right="1440" w:bottom="1440" w:left="1440" w:header="708" w:footer="708" w:gutter="0"/>
       <w:pgNumType w:start="0"/>
@@ -9428,6 +10115,17 @@
       <w:lang w:val="en-IE"/>
     </w:rPr>
   </w:style>
+  <w:style w:type="character" w:styleId="FollowedHyperlink">
+    <w:name w:val="FollowedHyperlink"/>
+    <w:uiPriority w:val="99"/>
+    <w:semiHidden/>
+    <w:unhideWhenUsed/>
+    <w:rsid w:val="00FE3EC3"/>
+    <w:rPr>
+      <w:color w:val="954F72"/>
+      <w:u w:val="single"/>
+    </w:rPr>
+  </w:style>
 </w:styles>
 </file>
 
@@ -9727,7 +10425,12 @@
 </file>
 
 <file path=customXml/item1.xml><?xml version="1.0" encoding="utf-8"?>
-<b:Sources xmlns:b="http://schemas.openxmlformats.org/officeDocument/2006/bibliography" xmlns="http://schemas.openxmlformats.org/officeDocument/2006/bibliography" SelectedStyle="\APASixthEditionOfficeOnline.xsl" StyleName="APA" Version="6"/>
+<?mso-contentType ?>
+<FormTemplates xmlns="http://schemas.microsoft.com/sharepoint/v3/contenttype/forms">
+  <Display>DocumentLibraryForm</Display>
+  <Edit>DocumentLibraryForm</Edit>
+  <New>DocumentLibraryForm</New>
+</FormTemplates>
 </file>
 
 <file path=customXml/item2.xml><?xml version="1.0" encoding="utf-8"?>
@@ -9737,12 +10440,7 @@
 </file>
 
 <file path=customXml/item3.xml><?xml version="1.0" encoding="utf-8"?>
-<?mso-contentType ?>
-<FormTemplates xmlns="http://schemas.microsoft.com/sharepoint/v3/contenttype/forms">
-  <Display>DocumentLibraryForm</Display>
-  <Edit>DocumentLibraryForm</Edit>
-  <New>DocumentLibraryForm</New>
-</FormTemplates>
+<b:Sources xmlns:b="http://schemas.openxmlformats.org/officeDocument/2006/bibliography" xmlns="http://schemas.openxmlformats.org/officeDocument/2006/bibliography" SelectedStyle="\APASixthEditionOfficeOnline.xsl" StyleName="APA" Version="6"/>
 </file>
 
 <file path=customXml/item4.xml><?xml version="1.0" encoding="utf-8"?>
@@ -9878,9 +10576,9 @@
 </file>
 
 <file path=customXml/itemProps1.xml><?xml version="1.0" encoding="utf-8"?>
-<ds:datastoreItem xmlns:ds="http://schemas.openxmlformats.org/officeDocument/2006/customXml" ds:itemID="{AD1BF626-D8CD-4C49-A239-496582A4B65E}">
+<ds:datastoreItem xmlns:ds="http://schemas.openxmlformats.org/officeDocument/2006/customXml" ds:itemID="{0029CA0D-0B37-7441-BFB9-E9E9BE20EDCA}">
   <ds:schemaRefs>
-    <ds:schemaRef ds:uri="http://schemas.openxmlformats.org/officeDocument/2006/bibliography"/>
+    <ds:schemaRef ds:uri="http://schemas.microsoft.com/sharepoint/v3/contenttype/forms"/>
   </ds:schemaRefs>
 </ds:datastoreItem>
 </file>
@@ -9895,9 +10593,9 @@
 </file>
 
 <file path=customXml/itemProps3.xml><?xml version="1.0" encoding="utf-8"?>
-<ds:datastoreItem xmlns:ds="http://schemas.openxmlformats.org/officeDocument/2006/customXml" ds:itemID="{0029CA0D-0B37-7441-BFB9-E9E9BE20EDCA}">
+<ds:datastoreItem xmlns:ds="http://schemas.openxmlformats.org/officeDocument/2006/customXml" ds:itemID="{AD1BF626-D8CD-4C49-A239-496582A4B65E}">
   <ds:schemaRefs>
-    <ds:schemaRef ds:uri="http://schemas.microsoft.com/sharepoint/v3/contenttype/forms"/>
+    <ds:schemaRef ds:uri="http://schemas.openxmlformats.org/officeDocument/2006/bibliography"/>
   </ds:schemaRefs>
 </ds:datastoreItem>
 </file>

</xml_diff>